<commit_message>
Added new comments, included output files, etc.
</commit_message>
<xml_diff>
--- a/Clustering/DBScans.docx
+++ b/Clustering/DBScans.docx
@@ -61,29 +61,19 @@
     </w:p>
     <w:p>
       <w:pPr>
-        <w:spacing w:after="0"/>
+        <w:spacing w:after="100" w:afterAutospacing="1"/>
         <w:rPr>
           <w:rFonts w:ascii="Times New Roman" w:hAnsi="Times New Roman" w:cs="Times New Roman"/>
           <w:b/>
           <w:sz w:val="28"/>
         </w:rPr>
       </w:pPr>
-    </w:p>
-    <w:p>
-      <w:pPr>
-        <w:spacing w:after="100" w:afterAutospacing="1"/>
+      <w:r>
         <w:rPr>
           <w:rFonts w:ascii="Times New Roman" w:hAnsi="Times New Roman" w:cs="Times New Roman"/>
           <w:b/>
           <w:sz w:val="28"/>
         </w:rPr>
-      </w:pPr>
-      <w:r>
-        <w:rPr>
-          <w:rFonts w:ascii="Times New Roman" w:hAnsi="Times New Roman" w:cs="Times New Roman"/>
-          <w:b/>
-          <w:sz w:val="28"/>
-        </w:rPr>
         <w:t>Algorithm Summary</w:t>
       </w:r>
     </w:p>
@@ -100,21 +90,7 @@
           <w:rFonts w:ascii="Times New Roman" w:hAnsi="Times New Roman" w:cs="Times New Roman"/>
           <w:sz w:val="24"/>
         </w:rPr>
-        <w:t xml:space="preserve">My program uses the concept of </w:t>
-      </w:r>
-      <w:r>
-        <w:rPr>
-          <w:rFonts w:ascii="Times New Roman" w:hAnsi="Times New Roman" w:cs="Times New Roman"/>
-          <w:sz w:val="24"/>
-        </w:rPr>
-        <w:t>DBScans algorithm to cluster the data from the database (text input files). The provided data will only be in 2-dimension, so it should not be too difficult to do the clustering process. The main step of the algorithm are as follows</w:t>
-      </w:r>
-      <w:r>
-        <w:rPr>
-          <w:rFonts w:ascii="Times New Roman" w:hAnsi="Times New Roman" w:cs="Times New Roman"/>
-          <w:sz w:val="24"/>
-        </w:rPr>
-        <w:t>:</w:t>
+        <w:t>My program uses the concept of DBScans algorithm to cluster the data from the database (text input files). The provided data will only be in 2-dimension, so it should not be too difficult to do the clustering process. The main step of the algorithm are as follows:</w:t>
       </w:r>
     </w:p>
     <w:p>
@@ -215,7 +191,35 @@
           <w:rFonts w:ascii="Times New Roman" w:hAnsi="Times New Roman" w:cs="Times New Roman"/>
           <w:sz w:val="24"/>
         </w:rPr>
-        <w:t>Choose an UNCHECKED seed from the list of points</w:t>
+        <w:t xml:space="preserve">Choose an UNCHECKED seed </w:t>
+      </w:r>
+      <w:r>
+        <w:rPr>
+          <w:rFonts w:ascii="Times New Roman" w:hAnsi="Times New Roman" w:cs="Times New Roman"/>
+          <w:sz w:val="24"/>
+        </w:rPr>
+        <w:t>(i.e.</w:t>
+      </w:r>
+      <w:r>
+        <w:rPr>
+          <w:rFonts w:ascii="Times New Roman" w:hAnsi="Times New Roman" w:cs="Times New Roman"/>
+          <w:sz w:val="24"/>
+        </w:rPr>
+        <w:t xml:space="preserve"> seed</w:t>
+      </w:r>
+      <w:r>
+        <w:rPr>
+          <w:rFonts w:ascii="Times New Roman" w:hAnsi="Times New Roman" w:cs="Times New Roman"/>
+          <w:sz w:val="24"/>
+        </w:rPr>
+        <w:t xml:space="preserve"> point which hasn’t been traversed yet) </w:t>
+      </w:r>
+      <w:r>
+        <w:rPr>
+          <w:rFonts w:ascii="Times New Roman" w:hAnsi="Times New Roman" w:cs="Times New Roman"/>
+          <w:sz w:val="24"/>
+        </w:rPr>
+        <w:t>from the list of points</w:t>
       </w:r>
       <w:r>
         <w:rPr>
@@ -249,7 +253,22 @@
           <w:rFonts w:ascii="Times New Roman" w:hAnsi="Times New Roman" w:cs="Times New Roman"/>
           <w:sz w:val="24"/>
         </w:rPr>
-        <w:t xml:space="preserve"> within eps range.</w:t>
+        <w:t xml:space="preserve"> within </w:t>
+      </w:r>
+      <w:r>
+        <w:rPr>
+          <w:rFonts w:ascii="Times New Roman" w:hAnsi="Times New Roman" w:cs="Times New Roman"/>
+          <w:i/>
+          <w:sz w:val="24"/>
+        </w:rPr>
+        <w:t>eps</w:t>
+      </w:r>
+      <w:r>
+        <w:rPr>
+          <w:rFonts w:ascii="Times New Roman" w:hAnsi="Times New Roman" w:cs="Times New Roman"/>
+          <w:sz w:val="24"/>
+        </w:rPr>
+        <w:t xml:space="preserve"> range.</w:t>
       </w:r>
     </w:p>
     <w:p>
@@ -289,7 +308,70 @@
           <w:rFonts w:ascii="Times New Roman" w:hAnsi="Times New Roman" w:cs="Times New Roman"/>
           <w:sz w:val="24"/>
         </w:rPr>
-        <w:t>Otherwise, set classification of current seed to current cluster-id</w:t>
+        <w:t xml:space="preserve">Otherwise, set classification of </w:t>
+      </w:r>
+      <w:r>
+        <w:rPr>
+          <w:rFonts w:ascii="Times New Roman" w:hAnsi="Times New Roman" w:cs="Times New Roman"/>
+          <w:sz w:val="24"/>
+        </w:rPr>
+        <w:t xml:space="preserve">the </w:t>
+      </w:r>
+      <w:r>
+        <w:rPr>
+          <w:rFonts w:ascii="Times New Roman" w:hAnsi="Times New Roman" w:cs="Times New Roman"/>
+          <w:sz w:val="24"/>
+        </w:rPr>
+        <w:t xml:space="preserve">seed </w:t>
+      </w:r>
+      <w:r>
+        <w:rPr>
+          <w:rFonts w:ascii="Times New Roman" w:hAnsi="Times New Roman" w:cs="Times New Roman"/>
+          <w:sz w:val="24"/>
+        </w:rPr>
+        <w:t xml:space="preserve">points </w:t>
+      </w:r>
+      <w:r>
+        <w:rPr>
+          <w:rFonts w:ascii="Times New Roman" w:hAnsi="Times New Roman" w:cs="Times New Roman"/>
+          <w:sz w:val="24"/>
+        </w:rPr>
+        <w:t>and its neighbo</w:t>
+      </w:r>
+      <w:r>
+        <w:rPr>
+          <w:rFonts w:ascii="Times New Roman" w:hAnsi="Times New Roman" w:cs="Times New Roman"/>
+          <w:sz w:val="24"/>
+        </w:rPr>
+        <w:t>r</w:t>
+      </w:r>
+      <w:r>
+        <w:rPr>
+          <w:rFonts w:ascii="Times New Roman" w:hAnsi="Times New Roman" w:cs="Times New Roman"/>
+          <w:sz w:val="24"/>
+        </w:rPr>
+        <w:t>s</w:t>
+      </w:r>
+      <w:r>
+        <w:rPr>
+          <w:rFonts w:ascii="Times New Roman" w:hAnsi="Times New Roman" w:cs="Times New Roman"/>
+          <w:sz w:val="24"/>
+        </w:rPr>
+        <w:t xml:space="preserve"> </w:t>
+      </w:r>
+      <w:r>
+        <w:rPr>
+          <w:rFonts w:ascii="Times New Roman" w:hAnsi="Times New Roman" w:cs="Times New Roman"/>
+          <w:sz w:val="24"/>
+        </w:rPr>
+        <w:t>to current cluster-id</w:t>
+      </w:r>
+      <w:r>
+        <w:rPr>
+          <w:rFonts w:ascii="Times New Roman" w:hAnsi="Times New Roman" w:cs="Times New Roman"/>
+          <w:sz w:val="24"/>
+        </w:rPr>
+        <w:t>.</w:t>
       </w:r>
     </w:p>
     <w:p>
@@ -309,7 +391,28 @@
           <w:rFonts w:ascii="Times New Roman" w:hAnsi="Times New Roman" w:cs="Times New Roman"/>
           <w:sz w:val="24"/>
         </w:rPr>
-        <w:t>For each seeds neighbor:</w:t>
+        <w:t>For each seed</w:t>
+      </w:r>
+      <w:r>
+        <w:rPr>
+          <w:rFonts w:ascii="Times New Roman" w:hAnsi="Times New Roman" w:cs="Times New Roman"/>
+          <w:sz w:val="24"/>
+        </w:rPr>
+        <w:t>’</w:t>
+      </w:r>
+      <w:r>
+        <w:rPr>
+          <w:rFonts w:ascii="Times New Roman" w:hAnsi="Times New Roman" w:cs="Times New Roman"/>
+          <w:sz w:val="24"/>
+        </w:rPr>
+        <w:t>s</w:t>
+      </w:r>
+      <w:r>
+        <w:rPr>
+          <w:rFonts w:ascii="Times New Roman" w:hAnsi="Times New Roman" w:cs="Times New Roman"/>
+          <w:sz w:val="24"/>
+        </w:rPr>
+        <w:t xml:space="preserve"> neighbor:</w:t>
       </w:r>
     </w:p>
     <w:p>
@@ -329,7 +432,7 @@
           <w:rFonts w:ascii="Times New Roman" w:hAnsi="Times New Roman" w:cs="Times New Roman"/>
           <w:sz w:val="24"/>
         </w:rPr>
-        <w:t>Set current neighbor classification to current cluster-id.</w:t>
+        <w:t>Find all sub_neighbor of the current seed’s neighbor.</w:t>
       </w:r>
     </w:p>
     <w:p>
@@ -349,26 +452,6 @@
           <w:rFonts w:ascii="Times New Roman" w:hAnsi="Times New Roman" w:cs="Times New Roman"/>
           <w:sz w:val="24"/>
         </w:rPr>
-        <w:t>Find all sub_neighbor of the current seed’s neighbor.</w:t>
-      </w:r>
-    </w:p>
-    <w:p>
-      <w:pPr>
-        <w:pStyle w:val="ListParagraph"/>
-        <w:numPr>
-          <w:ilvl w:val="1"/>
-          <w:numId w:val="2"/>
-        </w:numPr>
-        <w:rPr>
-          <w:rFonts w:ascii="Times New Roman" w:hAnsi="Times New Roman" w:cs="Times New Roman"/>
-          <w:sz w:val="24"/>
-        </w:rPr>
-      </w:pPr>
-      <w:r>
-        <w:rPr>
-          <w:rFonts w:ascii="Times New Roman" w:hAnsi="Times New Roman" w:cs="Times New Roman"/>
-          <w:sz w:val="24"/>
-        </w:rPr>
         <w:t>If the number of sub_neighbor sufficient (equal or more than minimum required points), then for each sub_neighbor:</w:t>
       </w:r>
     </w:p>
@@ -409,7 +492,35 @@
           <w:rFonts w:ascii="Times New Roman" w:hAnsi="Times New Roman" w:cs="Times New Roman"/>
           <w:sz w:val="24"/>
         </w:rPr>
-        <w:t>If the classification of current sub_neighbor is UNCHECKED, add this sub_neighbor point to the seeds neighbor list (thus increasing the loop count).</w:t>
+        <w:t>If the classification of current sub_neighbor is UNCHECKED,</w:t>
+      </w:r>
+      <w:r>
+        <w:rPr>
+          <w:rFonts w:ascii="Times New Roman" w:hAnsi="Times New Roman" w:cs="Times New Roman"/>
+          <w:sz w:val="24"/>
+        </w:rPr>
+        <w:t xml:space="preserve"> then also</w:t>
+      </w:r>
+      <w:r>
+        <w:rPr>
+          <w:rFonts w:ascii="Times New Roman" w:hAnsi="Times New Roman" w:cs="Times New Roman"/>
+          <w:sz w:val="24"/>
+        </w:rPr>
+        <w:t xml:space="preserve"> add this sub_neighbor point to the seeds neighbor list (thus increasing the </w:t>
+      </w:r>
+      <w:r>
+        <w:rPr>
+          <w:rFonts w:ascii="Times New Roman" w:hAnsi="Times New Roman" w:cs="Times New Roman"/>
+          <w:sz w:val="24"/>
+        </w:rPr>
+        <w:t xml:space="preserve">main </w:t>
+      </w:r>
+      <w:r>
+        <w:rPr>
+          <w:rFonts w:ascii="Times New Roman" w:hAnsi="Times New Roman" w:cs="Times New Roman"/>
+          <w:sz w:val="24"/>
+        </w:rPr>
+        <w:t>loop count).</w:t>
       </w:r>
     </w:p>
     <w:p>
@@ -429,7 +540,23 @@
           <w:rFonts w:ascii="Times New Roman" w:hAnsi="Times New Roman" w:cs="Times New Roman"/>
           <w:sz w:val="24"/>
         </w:rPr>
-        <w:t>Increment the cluster-id, then go back to step 4 until all point is checked.</w:t>
+        <w:t xml:space="preserve">Increment the cluster-id, then go back to step 4 until all point is </w:t>
+      </w:r>
+      <w:r>
+        <w:rPr>
+          <w:rFonts w:ascii="Times New Roman" w:hAnsi="Times New Roman" w:cs="Times New Roman"/>
+          <w:sz w:val="24"/>
+        </w:rPr>
+        <w:t>no longer UNCHECKED</w:t>
+      </w:r>
+      <w:bookmarkStart w:id="0" w:name="_GoBack"/>
+      <w:bookmarkEnd w:id="0"/>
+      <w:r>
+        <w:rPr>
+          <w:rFonts w:ascii="Times New Roman" w:hAnsi="Times New Roman" w:cs="Times New Roman"/>
+          <w:sz w:val="24"/>
+        </w:rPr>
+        <w:t>.</w:t>
       </w:r>
     </w:p>
     <w:p>
@@ -1214,8 +1341,6 @@
         </w:rPr>
         <w:t>, or use it from the console command</w:t>
       </w:r>
-      <w:bookmarkStart w:id="0" w:name="_GoBack"/>
-      <w:bookmarkEnd w:id="0"/>
     </w:p>
     <w:p>
       <w:pPr>
@@ -1855,6 +1980,7 @@
   <w:style w:type="character" w:default="1" w:styleId="DefaultParagraphFont">
     <w:name w:val="Default Paragraph Font"/>
     <w:uiPriority w:val="1"/>
+    <w:semiHidden/>
     <w:unhideWhenUsed/>
   </w:style>
   <w:style w:type="table" w:default="1" w:styleId="TableNormal">

</xml_diff>